<commit_message>
noname protokoll átnevezése hálózati protokollá
</commit_message>
<xml_diff>
--- a/00.Rendszerkoncepció/CAR_RACE_SPEC.docx
+++ b/00.Rendszerkoncepció/CAR_RACE_SPEC.docx
@@ -1,6 +1,6 @@
 
 <file path=word/document.xml><?xml version="1.0" encoding="utf-8"?>
-<w:document xmlns:wpc="http://schemas.microsoft.com/office/word/2010/wordprocessingCanvas" xmlns:cx="http://schemas.microsoft.com/office/drawing/2014/chartex" xmlns:cx1="http://schemas.microsoft.com/office/drawing/2015/9/8/chartex" xmlns:cx2="http://schemas.microsoft.com/office/drawing/2015/10/21/chartex" xmlns:cx3="http://schemas.microsoft.com/office/drawing/2016/5/9/chartex" xmlns:cx4="http://schemas.microsoft.com/office/drawing/2016/5/10/chartex" xmlns:cx5="http://schemas.microsoft.com/office/drawing/2016/5/11/chartex" xmlns:cx6="http://schemas.microsoft.com/office/drawing/2016/5/12/chartex" xmlns:cx7="http://schemas.microsoft.com/office/drawing/2016/5/13/chartex" xmlns:cx8="http://schemas.microsoft.com/office/drawing/2016/5/14/chartex" xmlns:mc="http://schemas.openxmlformats.org/markup-compatibility/2006" xmlns:aink="http://schemas.microsoft.com/office/drawing/2016/ink" xmlns:am3d="http://schemas.microsoft.com/office/drawing/2017/model3d" xmlns:o="urn:schemas-microsoft-com:office:office" xmlns:r="http://schemas.openxmlformats.org/officeDocument/2006/relationships" xmlns:m="http://schemas.openxmlformats.org/officeDocument/2006/math" xmlns:v="urn:schemas-microsoft-com:vml" xmlns:wp14="http://schemas.microsoft.com/office/word/2010/wordprocessingDrawing" xmlns:wp="http://schemas.openxmlformats.org/drawingml/2006/wordprocessingDrawing" xmlns:w10="urn:schemas-microsoft-com:office:word" xmlns:w="http://schemas.openxmlformats.org/wordprocessingml/2006/main" xmlns:w14="http://schemas.microsoft.com/office/word/2010/wordml" xmlns:w15="http://schemas.microsoft.com/office/word/2012/wordml" xmlns:w16cid="http://schemas.microsoft.com/office/word/2016/wordml/cid" xmlns:w16se="http://schemas.microsoft.com/office/word/2015/wordml/symex" xmlns:wpg="http://schemas.microsoft.com/office/word/2010/wordprocessingGroup" xmlns:wpi="http://schemas.microsoft.com/office/word/2010/wordprocessingInk" xmlns:wne="http://schemas.microsoft.com/office/word/2006/wordml" xmlns:wps="http://schemas.microsoft.com/office/word/2010/wordprocessingShape" mc:Ignorable="w14 w15 w16se w16cid wp14">
+<w:document xmlns:wpc="http://schemas.microsoft.com/office/word/2010/wordprocessingCanvas" xmlns:mc="http://schemas.openxmlformats.org/markup-compatibility/2006" xmlns:o="urn:schemas-microsoft-com:office:office" xmlns:r="http://schemas.openxmlformats.org/officeDocument/2006/relationships" xmlns:m="http://schemas.openxmlformats.org/officeDocument/2006/math" xmlns:v="urn:schemas-microsoft-com:vml" xmlns:wp14="http://schemas.microsoft.com/office/word/2010/wordprocessingDrawing" xmlns:wp="http://schemas.openxmlformats.org/drawingml/2006/wordprocessingDrawing" xmlns:w10="urn:schemas-microsoft-com:office:word" xmlns:w="http://schemas.openxmlformats.org/wordprocessingml/2006/main" xmlns:w14="http://schemas.microsoft.com/office/word/2010/wordml" xmlns:w15="http://schemas.microsoft.com/office/word/2012/wordml" xmlns:wpg="http://schemas.microsoft.com/office/word/2010/wordprocessingGroup" xmlns:wpi="http://schemas.microsoft.com/office/word/2010/wordprocessingInk" xmlns:wne="http://schemas.microsoft.com/office/word/2006/wordml" xmlns:wps="http://schemas.microsoft.com/office/word/2010/wordprocessingShape" mc:Ignorable="w14 w15 wp14">
   <w:body>
     <w:p>
       <w:pPr>
@@ -120,8 +120,15 @@
           <w:rFonts w:ascii="Times New Roman" w:hAnsi="Times New Roman" w:cs="Times New Roman"/>
         </w:rPr>
         <w:br/>
+      </w:r>
+      <w:proofErr w:type="gramStart"/>
+      <w:r>
+        <w:rPr>
+          <w:rFonts w:ascii="Times New Roman" w:hAnsi="Times New Roman" w:cs="Times New Roman"/>
+        </w:rPr>
         <w:t>..........................................................……</w:t>
       </w:r>
+      <w:proofErr w:type="gramEnd"/>
       <w:r>
         <w:rPr>
           <w:rFonts w:ascii="Times New Roman" w:hAnsi="Times New Roman" w:cs="Times New Roman"/>
@@ -187,8 +194,15 @@
           <w:rFonts w:ascii="Times New Roman" w:hAnsi="Times New Roman" w:cs="Times New Roman"/>
         </w:rPr>
         <w:br/>
+      </w:r>
+      <w:proofErr w:type="gramStart"/>
+      <w:r>
+        <w:rPr>
+          <w:rFonts w:ascii="Times New Roman" w:hAnsi="Times New Roman" w:cs="Times New Roman"/>
+        </w:rPr>
         <w:t>.......................................................……..</w:t>
       </w:r>
+      <w:proofErr w:type="gramEnd"/>
       <w:r>
         <w:rPr>
           <w:rFonts w:ascii="Times New Roman" w:hAnsi="Times New Roman" w:cs="Times New Roman"/>
@@ -251,8 +265,15 @@
           <w:rFonts w:ascii="Times New Roman" w:hAnsi="Times New Roman" w:cs="Times New Roman"/>
         </w:rPr>
         <w:br/>
+      </w:r>
+      <w:proofErr w:type="gramStart"/>
+      <w:r>
+        <w:rPr>
+          <w:rFonts w:ascii="Times New Roman" w:hAnsi="Times New Roman" w:cs="Times New Roman"/>
+        </w:rPr>
         <w:t>.........................................................…….</w:t>
       </w:r>
+      <w:proofErr w:type="gramEnd"/>
       <w:r>
         <w:rPr>
           <w:rFonts w:ascii="Times New Roman" w:hAnsi="Times New Roman" w:cs="Times New Roman"/>
@@ -1010,8 +1031,6 @@
               </w:rPr>
               <w:t>Specifikáció véglegesítése</w:t>
             </w:r>
-            <w:bookmarkStart w:id="1" w:name="_GoBack"/>
-            <w:bookmarkEnd w:id="1"/>
           </w:p>
         </w:tc>
       </w:tr>
@@ -2463,12 +2482,12 @@
       <w:pPr>
         <w:pStyle w:val="Cmsor1"/>
       </w:pPr>
-      <w:bookmarkStart w:id="2" w:name="_Toc507182360"/>
+      <w:bookmarkStart w:id="1" w:name="_Toc507182360"/>
       <w:r>
         <w:lastRenderedPageBreak/>
         <w:t>Tárgy</w:t>
       </w:r>
-      <w:bookmarkEnd w:id="2"/>
+      <w:bookmarkEnd w:id="1"/>
     </w:p>
     <w:p/>
     <w:p>
@@ -2494,7 +2513,15 @@
         <w:t>VIMIMA09</w:t>
       </w:r>
       <w:r>
-        <w:t xml:space="preserve">) tantárgy Snake  nevű program specifikációját tartalmazza. A programot </w:t>
+        <w:t xml:space="preserve">) tantárgy </w:t>
+      </w:r>
+      <w:proofErr w:type="gramStart"/>
+      <w:r>
+        <w:t>Snake  nevű</w:t>
+      </w:r>
+      <w:proofErr w:type="gramEnd"/>
+      <w:r>
+        <w:t xml:space="preserve"> program specifikációját tartalmazza. A programot </w:t>
       </w:r>
       <w:r>
         <w:t>készítőinek</w:t>
@@ -2576,14 +2603,14 @@
       <w:pPr>
         <w:pStyle w:val="Cmsor1"/>
       </w:pPr>
-      <w:bookmarkStart w:id="3" w:name="_Ref507182049"/>
-      <w:bookmarkStart w:id="4" w:name="_Toc507182361"/>
+      <w:bookmarkStart w:id="2" w:name="_Ref507182049"/>
+      <w:bookmarkStart w:id="3" w:name="_Toc507182361"/>
       <w:r>
         <w:lastRenderedPageBreak/>
         <w:t>Feladat leírás</w:t>
       </w:r>
+      <w:bookmarkEnd w:id="2"/>
       <w:bookmarkEnd w:id="3"/>
-      <w:bookmarkEnd w:id="4"/>
     </w:p>
     <w:p>
       <w:pPr>
@@ -2607,11 +2634,11 @@
       </w:r>
       <w:proofErr w:type="spellEnd"/>
       <w:r>
-        <w:t xml:space="preserve"> platformon Windows-</w:t>
+        <w:t xml:space="preserve"> platformon </w:t>
       </w:r>
       <w:proofErr w:type="spellStart"/>
       <w:r>
-        <w:t>ra</w:t>
+        <w:t>Windows-ra</w:t>
       </w:r>
       <w:proofErr w:type="spellEnd"/>
       <w:r>
@@ -2848,25 +2875,25 @@
       <w:pPr>
         <w:pStyle w:val="Cmsor1"/>
       </w:pPr>
-      <w:bookmarkStart w:id="5" w:name="_Toc507182362"/>
+      <w:bookmarkStart w:id="4" w:name="_Toc507182362"/>
       <w:r>
         <w:lastRenderedPageBreak/>
         <w:t>Feladat felosztás</w:t>
       </w:r>
+      <w:bookmarkEnd w:id="4"/>
+    </w:p>
+    <w:p>
+      <w:pPr>
+        <w:pStyle w:val="Cmsor2"/>
+      </w:pPr>
+      <w:bookmarkStart w:id="5" w:name="_Toc507182363"/>
+      <w:r>
+        <w:t>Előzetes rendszerkoncepció</w:t>
+      </w:r>
       <w:bookmarkEnd w:id="5"/>
     </w:p>
     <w:p>
       <w:pPr>
-        <w:pStyle w:val="Cmsor2"/>
-      </w:pPr>
-      <w:bookmarkStart w:id="6" w:name="_Toc507182363"/>
-      <w:r>
-        <w:t>Előzetes rendszerkoncepció</w:t>
-      </w:r>
-      <w:bookmarkEnd w:id="6"/>
-    </w:p>
-    <w:p>
-      <w:pPr>
         <w:pStyle w:val="Norm"/>
       </w:pPr>
       <w:r>
@@ -2944,16 +2971,11 @@
       <w:r>
         <w:t xml:space="preserve"> moduljával tervezünk implementálni. A Net modul feladata megteremteni a két gépen futó szoftver összeköttetését. Ehhez implementálni kell a kapcsolatot kezelő állapotgépet, és implementálni a </w:t>
       </w:r>
-      <w:proofErr w:type="spellStart"/>
-      <w:r>
-        <w:rPr>
-          <w:i/>
-        </w:rPr>
-        <w:t>Noname</w:t>
-      </w:r>
-      <w:proofErr w:type="spellEnd"/>
-      <w:r>
-        <w:t xml:space="preserve"> protokollt.</w:t>
+      <w:r>
+        <w:t xml:space="preserve">hálózati </w:t>
+      </w:r>
+      <w:r>
+        <w:t>protokollt.</w:t>
       </w:r>
     </w:p>
     <w:p>
@@ -3082,6 +3104,7 @@
                                   <w:ind w:left="544" w:hanging="357"/>
                                 </w:pPr>
                                 <w:proofErr w:type="spellStart"/>
+                                <w:proofErr w:type="gramStart"/>
                                 <w:r>
                                   <w:t>perzisztens</w:t>
                                 </w:r>
@@ -3098,6 +3121,7 @@
                                 <w:r>
                                   <w:t>kezelés</w:t>
                                 </w:r>
+                                <w:proofErr w:type="gramEnd"/>
                               </w:p>
                               <w:p>
                                 <w:pPr>
@@ -3758,15 +3782,12 @@
                                   <w:color w:val="FF0000"/>
                                 </w:rPr>
                               </w:pPr>
-                              <w:proofErr w:type="spellStart"/>
                               <w:r>
                                 <w:rPr>
-                                  <w:i/>
                                   <w:color w:val="FF0000"/>
                                 </w:rPr>
-                                <w:t>Noname</w:t>
+                                <w:t>Hálózati</w:t>
                               </w:r>
-                              <w:proofErr w:type="spellEnd"/>
                               <w:r>
                                 <w:rPr>
                                   <w:color w:val="FF0000"/>
@@ -3791,9 +3812,9 @@
           </mc:Choice>
           <mc:Fallback>
             <w:pict>
-              <v:group id="Csoportba foglalás 18" o:spid="_x0000_s1026" style="position:absolute;left:0;text-align:left;margin-left:11.8pt;margin-top:12.2pt;width:444.45pt;height:308.05pt;z-index:251680768" coordsize="56445,39120" o:gfxdata="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">
-                <v:group id="Csoportba foglalás 15" o:spid="_x0000_s1027" style="position:absolute;width:56445;height:39120" coordsize="56445,39120" o:gfxdata="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">
-                  <v:roundrect id="Lekerekített téglalap 1" o:spid="_x0000_s1028" style="position:absolute;width:19719;height:17810;visibility:visible;mso-wrap-style:square;v-text-anchor:middle" arcsize="10923f" o:gfxdata="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" fillcolor="white [3201]" strokecolor="#4472c4 [3204]" strokeweight="1pt">
+              <v:group id="Csoportba foglalás 18" o:spid="_x0000_s1026" style="position:absolute;left:0;text-align:left;margin-left:11.8pt;margin-top:12.2pt;width:444.45pt;height:308.05pt;z-index:251680768" coordsize="56445,39120" o:gfxdata="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">
+                <v:group id="Csoportba foglalás 15" o:spid="_x0000_s1027" style="position:absolute;width:56445;height:39120" coordsize="56445,39120" o:gfxdata="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">
+                  <v:roundrect id="Lekerekített téglalap 1" o:spid="_x0000_s1028" style="position:absolute;width:19719;height:17810;visibility:visible;mso-wrap-style:square;v-text-anchor:middle" arcsize="10923f" o:gfxdata="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" fillcolor="white [3201]" strokecolor="#4472c4 [3204]" strokeweight="1pt">
                     <v:stroke joinstyle="miter"/>
                     <v:textbox inset=".5mm,,.5mm">
                       <w:txbxContent>
@@ -3847,6 +3868,7 @@
                             <w:ind w:left="544" w:hanging="357"/>
                           </w:pPr>
                           <w:proofErr w:type="spellStart"/>
+                          <w:proofErr w:type="gramStart"/>
                           <w:r>
                             <w:t>perzisztens</w:t>
                           </w:r>
@@ -3863,6 +3885,7 @@
                           <w:r>
                             <w:t>kezelés</w:t>
                           </w:r>
+                          <w:proofErr w:type="gramEnd"/>
                         </w:p>
                         <w:p>
                           <w:pPr>
@@ -3896,13 +3919,13 @@
                       </w:txbxContent>
                     </v:textbox>
                   </v:roundrect>
-                  <v:roundrect id="Lekerekített téglalap 2" o:spid="_x0000_s1029" style="position:absolute;left:24490;top:238;width:31955;height:30848;visibility:visible;mso-wrap-style:square;v-text-anchor:middle" arcsize="10923f" o:gfxdata="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" fillcolor="white [3201]" strokecolor="#4472c4 [3204]" strokeweight="1pt">
+                  <v:roundrect id="Lekerekített téglalap 2" o:spid="_x0000_s1029" style="position:absolute;left:24490;top:238;width:31955;height:30848;visibility:visible;mso-wrap-style:square;v-text-anchor:middle" arcsize="10923f" o:gfxdata="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" fillcolor="white [3201]" strokecolor="#4472c4 [3204]" strokeweight="1pt">
                     <v:stroke dashstyle="dash" joinstyle="miter"/>
                   </v:roundrect>
                   <v:shapetype id="_x0000_t132" coordsize="21600,21600" o:spt="132" path="m10800,qx,3391l,18209qy10800,21600,21600,18209l21600,3391qy10800,xem,3391nfqy10800,6782,21600,3391e">
                     <v:path o:extrusionok="f" gradientshapeok="t" o:connecttype="custom" o:connectlocs="10800,6782;10800,0;0,10800;10800,21600;21600,10800" o:connectangles="270,270,180,90,0" textboxrect="0,6782,21600,18209"/>
                   </v:shapetype>
-                  <v:shape id="Mágneses lemez 3" o:spid="_x0000_s1030" type="#_x0000_t132" style="position:absolute;left:7553;top:22263;width:4530;height:7712;visibility:visible;mso-wrap-style:square;v-text-anchor:middle" o:gfxdata="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" fillcolor="#70ad47 [3209]" strokecolor="#375623 [1609]" strokeweight="1pt">
+                  <v:shape id="Mágneses lemez 3" o:spid="_x0000_s1030" type="#_x0000_t132" style="position:absolute;left:7553;top:22263;width:4530;height:7712;visibility:visible;mso-wrap-style:square;v-text-anchor:middle" o:gfxdata="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" fillcolor="#70ad47 [3209]" strokecolor="#375623 [1609]" strokeweight="1pt">
                     <v:stroke joinstyle="miter"/>
                   </v:shape>
                   <v:shapetype id="_x0000_t69" coordsize="21600,21600" o:spt="69" adj="4320,5400" path="m,10800l@0,21600@0@3@2@3@2,21600,21600,10800@2,0@2@1@0@1@0,xe">
@@ -3921,7 +3944,7 @@
                       <v:h position="#0,#1" xrange="0,10800" yrange="0,10800"/>
                     </v:handles>
                   </v:shapetype>
-                  <v:shape id="Balra-jobbra nyíl 4" o:spid="_x0000_s1031" type="#_x0000_t69" style="position:absolute;left:19719;top:8905;width:4771;height:2147;visibility:visible;mso-wrap-style:square;v-text-anchor:middle" o:gfxdata="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" adj="4860" fillcolor="#4472c4 [3204]" strokecolor="#1f3763 [1604]" strokeweight="1pt"/>
+                  <v:shape id="Balra-jobbra nyíl 4" o:spid="_x0000_s1031" type="#_x0000_t69" style="position:absolute;left:19719;top:8905;width:4771;height:2147;visibility:visible;mso-wrap-style:square;v-text-anchor:middle" o:gfxdata="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" adj="4860" fillcolor="#4472c4 [3204]" strokecolor="#1f3763 [1604]" strokeweight="1pt"/>
                   <v:shapetype id="_x0000_t70" coordsize="21600,21600" o:spt="70" adj="5400,4320" path="m10800,l21600@0@3@0@3@2,21600@2,10800,21600,0@2@1@2@1@0,0@0xe">
                     <v:stroke joinstyle="miter"/>
                     <v:formulas>
@@ -3938,8 +3961,8 @@
                       <v:h position="#0,#1" xrange="0,10800" yrange="0,10800"/>
                     </v:handles>
                   </v:shapetype>
-                  <v:shape id="Felfelé-lefelé nyíl 5" o:spid="_x0000_s1032" type="#_x0000_t70" style="position:absolute;left:9144;top:17810;width:1192;height:4459;visibility:visible;mso-wrap-style:square;v-text-anchor:middle" o:gfxdata="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" adj=",2889" fillcolor="#4472c4 [3204]" strokecolor="#1f3763 [1604]" strokeweight="1pt"/>
-                  <v:roundrect id="Lekerekített téglalap 6" o:spid="_x0000_s1033" style="position:absolute;left:40313;top:20673;width:14301;height:8731;visibility:visible;mso-wrap-style:square;v-text-anchor:middle" arcsize="10923f" o:gfxdata="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" fillcolor="#91bce3 [2168]" strokecolor="#5b9bd5 [3208]" strokeweight=".5pt">
+                  <v:shape id="Felfelé-lefelé nyíl 5" o:spid="_x0000_s1032" type="#_x0000_t70" style="position:absolute;left:9144;top:17810;width:1192;height:4459;visibility:visible;mso-wrap-style:square;v-text-anchor:middle" o:gfxdata="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" adj=",2889" fillcolor="#4472c4 [3204]" strokecolor="#1f3763 [1604]" strokeweight="1pt"/>
+                  <v:roundrect id="Lekerekített téglalap 6" o:spid="_x0000_s1033" style="position:absolute;left:40313;top:20673;width:14301;height:8731;visibility:visible;mso-wrap-style:square;v-text-anchor:middle" arcsize="10923f" o:gfxdata="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" fillcolor="#91bce3 [2168]" strokecolor="#5b9bd5 [3208]" strokeweight=".5pt">
                     <v:fill color2="#7aaddd [2616]" rotate="t" colors="0 #b1cbe9;.5 #a3c1e5;1 #92b9e4" focus="100%" type="gradient">
                       <o:fill v:ext="view" type="gradientUnscaled"/>
                     </v:fill>
@@ -3972,7 +3995,7 @@
                       </w:txbxContent>
                     </v:textbox>
                   </v:roundrect>
-                  <v:roundrect id="Lekerekített téglalap 7" o:spid="_x0000_s1034" style="position:absolute;left:40313;top:1908;width:14301;height:8731;visibility:visible;mso-wrap-style:square;v-text-anchor:middle" arcsize="10923f" o:gfxdata="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" fillcolor="#91bce3 [2168]" strokecolor="#5b9bd5 [3208]" strokeweight=".5pt">
+                  <v:roundrect id="Lekerekített téglalap 7" o:spid="_x0000_s1034" style="position:absolute;left:40313;top:1908;width:14301;height:8731;visibility:visible;mso-wrap-style:square;v-text-anchor:middle" arcsize="10923f" o:gfxdata="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" fillcolor="#91bce3 [2168]" strokecolor="#5b9bd5 [3208]" strokeweight=".5pt">
                     <v:fill color2="#7aaddd [2616]" rotate="t" colors="0 #b1cbe9;.5 #a3c1e5;1 #92b9e4" focus="100%" type="gradient">
                       <o:fill v:ext="view" type="gradientUnscaled"/>
                     </v:fill>
@@ -4005,8 +4028,8 @@
                       </w:txbxContent>
                     </v:textbox>
                   </v:roundrect>
-                  <v:shape id="Felfelé-lefelé nyíl 8" o:spid="_x0000_s1035" type="#_x0000_t70" style="position:absolute;left:46912;top:29419;width:2223;height:7395;visibility:visible;mso-wrap-style:square;v-text-anchor:middle" o:gfxdata="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" adj=",3246" fillcolor="red" strokecolor="red" strokeweight="1pt"/>
-                  <v:roundrect id="Lekerekített téglalap 9" o:spid="_x0000_s1036" style="position:absolute;left:25444;top:3419;width:12642;height:24013;visibility:visible;mso-wrap-style:square;v-text-anchor:middle" arcsize="10923f" o:gfxdata="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" fillcolor="#91bce3 [2168]" strokecolor="#5b9bd5 [3208]" strokeweight=".5pt">
+                  <v:shape id="Felfelé-lefelé nyíl 8" o:spid="_x0000_s1035" type="#_x0000_t70" style="position:absolute;left:46912;top:29419;width:2223;height:7395;visibility:visible;mso-wrap-style:square;v-text-anchor:middle" o:gfxdata="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" adj=",3246" fillcolor="red" strokecolor="red" strokeweight="1pt"/>
+                  <v:roundrect id="Lekerekített téglalap 9" o:spid="_x0000_s1036" style="position:absolute;left:25444;top:3419;width:12642;height:24013;visibility:visible;mso-wrap-style:square;v-text-anchor:middle" arcsize="10923f" o:gfxdata="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" fillcolor="#91bce3 [2168]" strokecolor="#5b9bd5 [3208]" strokeweight=".5pt">
                     <v:fill color2="#7aaddd [2616]" rotate="t" colors="0 #b1cbe9;.5 #a3c1e5;1 #92b9e4" focus="100%" type="gradient">
                       <o:fill v:ext="view" type="gradientUnscaled"/>
                     </v:fill>
@@ -4025,13 +4048,7 @@
                             <w:rPr>
                               <w:b/>
                             </w:rPr>
-                            <w:t xml:space="preserve">Játék </w:t>
-                          </w:r>
-                          <w:r>
-                            <w:rPr>
-                              <w:b/>
-                            </w:rPr>
-                            <w:t>logikai modul</w:t>
+                            <w:t>Játék logikai modul</w:t>
                           </w:r>
                         </w:p>
                         <w:p>
@@ -4108,17 +4125,17 @@
                     <v:path arrowok="t" fillok="f" o:connecttype="none"/>
                     <o:lock v:ext="edit" shapetype="t"/>
                   </v:shapetype>
-                  <v:shape id="Egyenes összekötő nyíllal 10" o:spid="_x0000_s1037" type="#_x0000_t32" style="position:absolute;left:38086;top:16538;width:4769;height:4134;visibility:visible;mso-wrap-style:square" o:connectortype="straight" o:gfxdata="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" strokecolor="#4472c4 [3204]" strokeweight="3pt">
+                  <v:shape id="Egyenes összekötő nyíllal 10" o:spid="_x0000_s1037" type="#_x0000_t32" style="position:absolute;left:38086;top:16538;width:4769;height:4134;visibility:visible;mso-wrap-style:square" o:connectortype="straight" o:gfxdata="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" strokecolor="#4472c4 [3204]" strokeweight="3pt">
                     <v:stroke startarrow="block" endarrow="block" joinstyle="miter"/>
                   </v:shape>
-                  <v:shape id="Egyenes összekötő nyíllal 12" o:spid="_x0000_s1038" type="#_x0000_t32" style="position:absolute;left:38086;top:10575;width:5248;height:4235;flip:y;visibility:visible;mso-wrap-style:square" o:connectortype="straight" o:gfxdata="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" strokecolor="#4472c4 [3204]" strokeweight="3pt">
+                  <v:shape id="Egyenes összekötő nyíllal 12" o:spid="_x0000_s1038" type="#_x0000_t32" style="position:absolute;left:38086;top:10575;width:5248;height:4235;flip:y;visibility:visible;mso-wrap-style:square" o:connectortype="straight" o:gfxdata="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" strokecolor="#4472c4 [3204]" strokeweight="3pt">
                     <v:stroke startarrow="block" endarrow="block" joinstyle="miter"/>
                   </v:shape>
                   <v:shapetype id="_x0000_t202" coordsize="21600,21600" o:spt="202" path="m,l,21600r21600,l21600,xe">
                     <v:stroke joinstyle="miter"/>
                     <v:path gradientshapeok="t" o:connecttype="rect"/>
                   </v:shapetype>
-                  <v:shape id="Szövegdoboz 13" o:spid="_x0000_s1039" type="#_x0000_t202" style="position:absolute;left:40313;top:36337;width:16129;height:2781;visibility:visible;mso-wrap-style:square;v-text-anchor:top" o:gfxdata="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" filled="f" stroked="f" strokeweight=".5pt">
+                  <v:shape id="Szövegdoboz 13" o:spid="_x0000_s1039" type="#_x0000_t202" style="position:absolute;left:40313;top:36337;width:16129;height:2781;visibility:visible;mso-wrap-style:square;v-text-anchor:top" o:gfxdata="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" filled="f" stroked="f" strokeweight=".5pt">
                     <v:textbox>
                       <w:txbxContent>
                         <w:p>
@@ -4129,7 +4146,7 @@
                       </w:txbxContent>
                     </v:textbox>
                   </v:shape>
-                  <v:shape id="Szövegdoboz 14" o:spid="_x0000_s1040" type="#_x0000_t202" style="position:absolute;left:1749;top:29976;width:16129;height:9144;visibility:visible;mso-wrap-style:square;v-text-anchor:top" o:gfxdata="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" filled="f" stroked="f" strokeweight=".5pt">
+                  <v:shape id="Szövegdoboz 14" o:spid="_x0000_s1040" type="#_x0000_t202" style="position:absolute;left:1749;top:29976;width:16129;height:9144;visibility:visible;mso-wrap-style:square;v-text-anchor:top" o:gfxdata="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" filled="f" stroked="f" strokeweight=".5pt">
                     <v:textbox>
                       <w:txbxContent>
                         <w:p>
@@ -4186,7 +4203,7 @@
                     </v:textbox>
                   </v:shape>
                 </v:group>
-                <v:shape id="Szövegdoboz 17" o:spid="_x0000_s1041" type="#_x0000_t202" style="position:absolute;left:34747;top:31964;width:13676;height:2703;visibility:visible;mso-wrap-style:square;v-text-anchor:top" o:gfxdata="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" filled="f" stroked="f" strokeweight=".5pt">
+                <v:shape id="Szövegdoboz 17" o:spid="_x0000_s1041" type="#_x0000_t202" style="position:absolute;left:34747;top:31964;width:13676;height:2703;visibility:visible;mso-wrap-style:square;v-text-anchor:top" o:gfxdata="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" filled="f" stroked="f" strokeweight=".5pt">
                   <v:textbox>
                     <w:txbxContent>
                       <w:p>
@@ -4195,15 +4212,12 @@
                             <w:color w:val="FF0000"/>
                           </w:rPr>
                         </w:pPr>
-                        <w:proofErr w:type="spellStart"/>
                         <w:r>
                           <w:rPr>
-                            <w:i/>
                             <w:color w:val="FF0000"/>
                           </w:rPr>
-                          <w:t>Noname</w:t>
+                          <w:t>Hálózati</w:t>
                         </w:r>
-                        <w:proofErr w:type="spellEnd"/>
                         <w:r>
                           <w:rPr>
                             <w:color w:val="FF0000"/>
@@ -4333,7 +4347,7 @@
               </wp:anchor>
             </w:drawing>
           </mc:Choice>
-          <mc:Fallback>
+          <mc:Fallback xmlns:w16se="http://schemas.microsoft.com/office/word/2015/wordml/symex" xmlns:w16cid="http://schemas.microsoft.com/office/word/2016/wordml/cid" xmlns:am3d="http://schemas.microsoft.com/office/drawing/2017/model3d" xmlns:aink="http://schemas.microsoft.com/office/drawing/2016/ink" xmlns:cx8="http://schemas.microsoft.com/office/drawing/2016/5/14/chartex" xmlns:cx7="http://schemas.microsoft.com/office/drawing/2016/5/13/chartex" xmlns:cx6="http://schemas.microsoft.com/office/drawing/2016/5/12/chartex" xmlns:cx5="http://schemas.microsoft.com/office/drawing/2016/5/11/chartex" xmlns:cx4="http://schemas.microsoft.com/office/drawing/2016/5/10/chartex" xmlns:cx3="http://schemas.microsoft.com/office/drawing/2016/5/9/chartex" xmlns:cx2="http://schemas.microsoft.com/office/drawing/2015/10/21/chartex" xmlns:cx1="http://schemas.microsoft.com/office/drawing/2015/9/8/chartex" xmlns:cx="http://schemas.microsoft.com/office/drawing/2014/chartex">
             <w:pict>
               <v:shape w14:anchorId="1D99954F" id="Szövegdoboz 16" o:spid="_x0000_s1042" type="#_x0000_t202" style="position:absolute;left:0;text-align:left;margin-left:11.75pt;margin-top:324.7pt;width:444.45pt;height:.05pt;z-index:251678720;visibility:visible;mso-wrap-style:square;mso-wrap-distance-left:9pt;mso-wrap-distance-top:0;mso-wrap-distance-right:9pt;mso-wrap-distance-bottom:0;mso-position-horizontal:absolute;mso-position-horizontal-relative:text;mso-position-vertical:absolute;mso-position-vertical-relative:text;v-text-anchor:top" o:gfxdata="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" stroked="f">
                 <v:textbox style="mso-fit-shape-to-text:t" inset="0,0,0,0">
@@ -4513,12 +4527,12 @@
       <w:pPr>
         <w:pStyle w:val="Cmsor2"/>
       </w:pPr>
-      <w:bookmarkStart w:id="7" w:name="_Toc507182364"/>
+      <w:bookmarkStart w:id="6" w:name="_Toc507182364"/>
       <w:r>
         <w:lastRenderedPageBreak/>
         <w:t>Feladatok elosztása a fejlesztők között</w:t>
       </w:r>
-      <w:bookmarkEnd w:id="7"/>
+      <w:bookmarkEnd w:id="6"/>
     </w:p>
     <w:p>
       <w:pPr>
@@ -4563,11 +4577,11 @@
           <w:i/>
         </w:rPr>
       </w:pPr>
-      <w:proofErr w:type="spellStart"/>
-      <w:r>
-        <w:t>Noname</w:t>
-      </w:r>
-      <w:proofErr w:type="spellEnd"/>
+      <w:r>
+        <w:t>Hálózati</w:t>
+      </w:r>
+      <w:bookmarkStart w:id="7" w:name="_GoBack"/>
+      <w:bookmarkEnd w:id="7"/>
       <w:r>
         <w:t xml:space="preserve"> protokoll – </w:t>
       </w:r>
@@ -4781,8 +4795,8 @@
 </file>
 
 <file path=word/numbering.xml><?xml version="1.0" encoding="utf-8"?>
-<w:numbering xmlns:wpc="http://schemas.microsoft.com/office/word/2010/wordprocessingCanvas" xmlns:cx="http://schemas.microsoft.com/office/drawing/2014/chartex" xmlns:cx1="http://schemas.microsoft.com/office/drawing/2015/9/8/chartex" xmlns:cx2="http://schemas.microsoft.com/office/drawing/2015/10/21/chartex" xmlns:cx3="http://schemas.microsoft.com/office/drawing/2016/5/9/chartex" xmlns:cx4="http://schemas.microsoft.com/office/drawing/2016/5/10/chartex" xmlns:cx5="http://schemas.microsoft.com/office/drawing/2016/5/11/chartex" xmlns:cx6="http://schemas.microsoft.com/office/drawing/2016/5/12/chartex" xmlns:cx7="http://schemas.microsoft.com/office/drawing/2016/5/13/chartex" xmlns:cx8="http://schemas.microsoft.com/office/drawing/2016/5/14/chartex" xmlns:mc="http://schemas.openxmlformats.org/markup-compatibility/2006" xmlns:aink="http://schemas.microsoft.com/office/drawing/2016/ink" xmlns:am3d="http://schemas.microsoft.com/office/drawing/2017/model3d" xmlns:o="urn:schemas-microsoft-com:office:office" xmlns:r="http://schemas.openxmlformats.org/officeDocument/2006/relationships" xmlns:m="http://schemas.openxmlformats.org/officeDocument/2006/math" xmlns:v="urn:schemas-microsoft-com:vml" xmlns:wp14="http://schemas.microsoft.com/office/word/2010/wordprocessingDrawing" xmlns:wp="http://schemas.openxmlformats.org/drawingml/2006/wordprocessingDrawing" xmlns:w10="urn:schemas-microsoft-com:office:word" xmlns:w="http://schemas.openxmlformats.org/wordprocessingml/2006/main" xmlns:w14="http://schemas.microsoft.com/office/word/2010/wordml" xmlns:w15="http://schemas.microsoft.com/office/word/2012/wordml" xmlns:w16cid="http://schemas.microsoft.com/office/word/2016/wordml/cid" xmlns:w16se="http://schemas.microsoft.com/office/word/2015/wordml/symex" xmlns:wpg="http://schemas.microsoft.com/office/word/2010/wordprocessingGroup" xmlns:wpi="http://schemas.microsoft.com/office/word/2010/wordprocessingInk" xmlns:wne="http://schemas.microsoft.com/office/word/2006/wordml" xmlns:wps="http://schemas.microsoft.com/office/word/2010/wordprocessingShape" mc:Ignorable="w14 w15 w16se w16cid wp14">
-  <w:abstractNum w:abstractNumId="0" w15:restartNumberingAfterBreak="0">
+<w:numbering xmlns:wpc="http://schemas.microsoft.com/office/word/2010/wordprocessingCanvas" xmlns:mc="http://schemas.openxmlformats.org/markup-compatibility/2006" xmlns:o="urn:schemas-microsoft-com:office:office" xmlns:r="http://schemas.openxmlformats.org/officeDocument/2006/relationships" xmlns:m="http://schemas.openxmlformats.org/officeDocument/2006/math" xmlns:v="urn:schemas-microsoft-com:vml" xmlns:wp14="http://schemas.microsoft.com/office/word/2010/wordprocessingDrawing" xmlns:wp="http://schemas.openxmlformats.org/drawingml/2006/wordprocessingDrawing" xmlns:w10="urn:schemas-microsoft-com:office:word" xmlns:w="http://schemas.openxmlformats.org/wordprocessingml/2006/main" xmlns:w14="http://schemas.microsoft.com/office/word/2010/wordml" xmlns:w15="http://schemas.microsoft.com/office/word/2012/wordml" xmlns:wpg="http://schemas.microsoft.com/office/word/2010/wordprocessingGroup" xmlns:wpi="http://schemas.microsoft.com/office/word/2010/wordprocessingInk" xmlns:wne="http://schemas.microsoft.com/office/word/2006/wordml" xmlns:wps="http://schemas.microsoft.com/office/word/2010/wordprocessingShape" mc:Ignorable="w14 w15 wp14">
+  <w:abstractNum w:abstractNumId="0">
     <w:nsid w:val="081B1E24"/>
     <w:multiLevelType w:val="hybridMultilevel"/>
     <w:tmpl w:val="E190E0C6"/>
@@ -4895,7 +4909,7 @@
       </w:rPr>
     </w:lvl>
   </w:abstractNum>
-  <w:abstractNum w:abstractNumId="1" w15:restartNumberingAfterBreak="0">
+  <w:abstractNum w:abstractNumId="1">
     <w:nsid w:val="0BC948E9"/>
     <w:multiLevelType w:val="hybridMultilevel"/>
     <w:tmpl w:val="BFB4E496"/>
@@ -5008,7 +5022,7 @@
       </w:rPr>
     </w:lvl>
   </w:abstractNum>
-  <w:abstractNum w:abstractNumId="2" w15:restartNumberingAfterBreak="0">
+  <w:abstractNum w:abstractNumId="2">
     <w:nsid w:val="1FB52174"/>
     <w:multiLevelType w:val="hybridMultilevel"/>
     <w:tmpl w:val="44DC24B4"/>
@@ -5121,7 +5135,7 @@
       </w:rPr>
     </w:lvl>
   </w:abstractNum>
-  <w:abstractNum w:abstractNumId="3" w15:restartNumberingAfterBreak="0">
+  <w:abstractNum w:abstractNumId="3">
     <w:nsid w:val="33CC5276"/>
     <w:multiLevelType w:val="hybridMultilevel"/>
     <w:tmpl w:val="9BDCBCDC"/>
@@ -5234,7 +5248,7 @@
       </w:rPr>
     </w:lvl>
   </w:abstractNum>
-  <w:abstractNum w:abstractNumId="4" w15:restartNumberingAfterBreak="0">
+  <w:abstractNum w:abstractNumId="4">
     <w:nsid w:val="3B1D0FD5"/>
     <w:multiLevelType w:val="hybridMultilevel"/>
     <w:tmpl w:val="2BD2A3E6"/>
@@ -5347,7 +5361,7 @@
       </w:rPr>
     </w:lvl>
   </w:abstractNum>
-  <w:abstractNum w:abstractNumId="5" w15:restartNumberingAfterBreak="0">
+  <w:abstractNum w:abstractNumId="5">
     <w:nsid w:val="492D0772"/>
     <w:multiLevelType w:val="multilevel"/>
     <w:tmpl w:val="040E0025"/>
@@ -5442,7 +5456,7 @@
       </w:pPr>
     </w:lvl>
   </w:abstractNum>
-  <w:abstractNum w:abstractNumId="6" w15:restartNumberingAfterBreak="0">
+  <w:abstractNum w:abstractNumId="6">
     <w:nsid w:val="64EC6E1C"/>
     <w:multiLevelType w:val="hybridMultilevel"/>
     <w:tmpl w:val="FB2088B8"/>
@@ -5580,7 +5594,7 @@
 </file>
 
 <file path=word/styles.xml><?xml version="1.0" encoding="utf-8"?>
-<w:styles xmlns:mc="http://schemas.openxmlformats.org/markup-compatibility/2006" xmlns:r="http://schemas.openxmlformats.org/officeDocument/2006/relationships" xmlns:w="http://schemas.openxmlformats.org/wordprocessingml/2006/main" xmlns:w14="http://schemas.microsoft.com/office/word/2010/wordml" xmlns:w15="http://schemas.microsoft.com/office/word/2012/wordml" xmlns:w16cid="http://schemas.microsoft.com/office/word/2016/wordml/cid" xmlns:w16se="http://schemas.microsoft.com/office/word/2015/wordml/symex" mc:Ignorable="w14 w15 w16se w16cid">
+<w:styles xmlns:mc="http://schemas.openxmlformats.org/markup-compatibility/2006" xmlns:r="http://schemas.openxmlformats.org/officeDocument/2006/relationships" xmlns:w="http://schemas.openxmlformats.org/wordprocessingml/2006/main" xmlns:w14="http://schemas.microsoft.com/office/word/2010/wordml" xmlns:w15="http://schemas.microsoft.com/office/word/2012/wordml" mc:Ignorable="w14 w15">
   <w:docDefaults>
     <w:rPrDefault>
       <w:rPr>
@@ -5592,7 +5606,7 @@
     </w:rPrDefault>
     <w:pPrDefault/>
   </w:docDefaults>
-  <w:latentStyles w:defLockedState="0" w:defUIPriority="99" w:defSemiHidden="0" w:defUnhideWhenUsed="0" w:defQFormat="0" w:count="375">
+  <w:latentStyles w:defLockedState="0" w:defUIPriority="99" w:defSemiHidden="0" w:defUnhideWhenUsed="0" w:defQFormat="0" w:count="371">
     <w:lsdException w:name="Normal" w:uiPriority="0" w:qFormat="1"/>
     <w:lsdException w:name="heading 1" w:uiPriority="9" w:qFormat="1"/>
     <w:lsdException w:name="heading 2" w:semiHidden="1" w:uiPriority="9" w:unhideWhenUsed="1" w:qFormat="1"/>
@@ -5964,10 +5978,6 @@
     <w:lsdException w:name="List Table 5 Dark Accent 6" w:uiPriority="50"/>
     <w:lsdException w:name="List Table 6 Colorful Accent 6" w:uiPriority="51"/>
     <w:lsdException w:name="List Table 7 Colorful Accent 6" w:uiPriority="52"/>
-    <w:lsdException w:name="Mention" w:semiHidden="1" w:unhideWhenUsed="1"/>
-    <w:lsdException w:name="Smart Hyperlink" w:semiHidden="1" w:unhideWhenUsed="1"/>
-    <w:lsdException w:name="Hashtag" w:semiHidden="1" w:unhideWhenUsed="1"/>
-    <w:lsdException w:name="Unresolved Mention" w:semiHidden="1" w:unhideWhenUsed="1"/>
   </w:latentStyles>
   <w:style w:type="paragraph" w:default="1" w:styleId="Norml">
     <w:name w:val="Normal"/>
@@ -6838,7 +6848,7 @@
 </file>
 
 <file path=customXml/itemProps1.xml><?xml version="1.0" encoding="utf-8"?>
-<ds:datastoreItem xmlns:ds="http://schemas.openxmlformats.org/officeDocument/2006/customXml" ds:itemID="{A0895F9C-6256-D34E-92B9-6B6017AC9B46}">
+<ds:datastoreItem xmlns:ds="http://schemas.openxmlformats.org/officeDocument/2006/customXml" ds:itemID="{900D19CD-0F6D-44B5-85E4-2AF6CD3BDC33}">
   <ds:schemaRefs>
     <ds:schemaRef ds:uri="http://schemas.openxmlformats.org/officeDocument/2006/bibliography"/>
   </ds:schemaRefs>

</xml_diff>

<commit_message>
Játék neve javítva a 3.oldalon. snake->Car Race
</commit_message>
<xml_diff>
--- a/00.Rendszerkoncepció/CAR_RACE_SPEC.docx
+++ b/00.Rendszerkoncepció/CAR_RACE_SPEC.docx
@@ -2515,13 +2515,18 @@
       <w:r>
         <w:t xml:space="preserve">) tantárgy </w:t>
       </w:r>
-      <w:proofErr w:type="gramStart"/>
-      <w:r>
-        <w:t>Snake  nevű</w:t>
-      </w:r>
-      <w:proofErr w:type="gramEnd"/>
-      <w:r>
-        <w:t xml:space="preserve"> program specifikációját tartalmazza. A programot </w:t>
+      <w:proofErr w:type="spellStart"/>
+      <w:r>
+        <w:t>Car</w:t>
+      </w:r>
+      <w:proofErr w:type="spellEnd"/>
+      <w:r>
+        <w:t xml:space="preserve"> Race</w:t>
+      </w:r>
+      <w:bookmarkStart w:id="2" w:name="_GoBack"/>
+      <w:bookmarkEnd w:id="2"/>
+      <w:r>
+        <w:t xml:space="preserve"> nevű program specifikációját tartalmazza. A programot </w:t>
       </w:r>
       <w:r>
         <w:t>készítőinek</w:t>
@@ -2603,14 +2608,14 @@
       <w:pPr>
         <w:pStyle w:val="Cmsor1"/>
       </w:pPr>
-      <w:bookmarkStart w:id="2" w:name="_Ref507182049"/>
-      <w:bookmarkStart w:id="3" w:name="_Toc507182361"/>
+      <w:bookmarkStart w:id="3" w:name="_Ref507182049"/>
+      <w:bookmarkStart w:id="4" w:name="_Toc507182361"/>
       <w:r>
         <w:lastRenderedPageBreak/>
         <w:t>Feladat leírás</w:t>
       </w:r>
-      <w:bookmarkEnd w:id="2"/>
       <w:bookmarkEnd w:id="3"/>
+      <w:bookmarkEnd w:id="4"/>
     </w:p>
     <w:p>
       <w:pPr>
@@ -2875,22 +2880,22 @@
       <w:pPr>
         <w:pStyle w:val="Cmsor1"/>
       </w:pPr>
-      <w:bookmarkStart w:id="4" w:name="_Toc507182362"/>
+      <w:bookmarkStart w:id="5" w:name="_Toc507182362"/>
       <w:r>
         <w:lastRenderedPageBreak/>
         <w:t>Feladat felosztás</w:t>
       </w:r>
-      <w:bookmarkEnd w:id="4"/>
+      <w:bookmarkEnd w:id="5"/>
     </w:p>
     <w:p>
       <w:pPr>
         <w:pStyle w:val="Cmsor2"/>
       </w:pPr>
-      <w:bookmarkStart w:id="5" w:name="_Toc507182363"/>
+      <w:bookmarkStart w:id="6" w:name="_Toc507182363"/>
       <w:r>
         <w:t>Előzetes rendszerkoncepció</w:t>
       </w:r>
-      <w:bookmarkEnd w:id="5"/>
+      <w:bookmarkEnd w:id="6"/>
     </w:p>
     <w:p>
       <w:pPr>
@@ -4347,7 +4352,7 @@
               </wp:anchor>
             </w:drawing>
           </mc:Choice>
-          <mc:Fallback xmlns:w16se="http://schemas.microsoft.com/office/word/2015/wordml/symex" xmlns:w16cid="http://schemas.microsoft.com/office/word/2016/wordml/cid" xmlns:am3d="http://schemas.microsoft.com/office/drawing/2017/model3d" xmlns:aink="http://schemas.microsoft.com/office/drawing/2016/ink" xmlns:cx8="http://schemas.microsoft.com/office/drawing/2016/5/14/chartex" xmlns:cx7="http://schemas.microsoft.com/office/drawing/2016/5/13/chartex" xmlns:cx6="http://schemas.microsoft.com/office/drawing/2016/5/12/chartex" xmlns:cx5="http://schemas.microsoft.com/office/drawing/2016/5/11/chartex" xmlns:cx4="http://schemas.microsoft.com/office/drawing/2016/5/10/chartex" xmlns:cx3="http://schemas.microsoft.com/office/drawing/2016/5/9/chartex" xmlns:cx2="http://schemas.microsoft.com/office/drawing/2015/10/21/chartex" xmlns:cx1="http://schemas.microsoft.com/office/drawing/2015/9/8/chartex" xmlns:cx="http://schemas.microsoft.com/office/drawing/2014/chartex">
+          <mc:Fallback xmlns:cx="http://schemas.microsoft.com/office/drawing/2014/chartex" xmlns:cx1="http://schemas.microsoft.com/office/drawing/2015/9/8/chartex" xmlns:cx2="http://schemas.microsoft.com/office/drawing/2015/10/21/chartex" xmlns:cx3="http://schemas.microsoft.com/office/drawing/2016/5/9/chartex" xmlns:cx4="http://schemas.microsoft.com/office/drawing/2016/5/10/chartex" xmlns:cx5="http://schemas.microsoft.com/office/drawing/2016/5/11/chartex" xmlns:cx6="http://schemas.microsoft.com/office/drawing/2016/5/12/chartex" xmlns:cx7="http://schemas.microsoft.com/office/drawing/2016/5/13/chartex" xmlns:cx8="http://schemas.microsoft.com/office/drawing/2016/5/14/chartex" xmlns:aink="http://schemas.microsoft.com/office/drawing/2016/ink" xmlns:am3d="http://schemas.microsoft.com/office/drawing/2017/model3d" xmlns:w16cid="http://schemas.microsoft.com/office/word/2016/wordml/cid" xmlns:w16se="http://schemas.microsoft.com/office/word/2015/wordml/symex">
             <w:pict>
               <v:shape w14:anchorId="1D99954F" id="Szövegdoboz 16" o:spid="_x0000_s1042" type="#_x0000_t202" style="position:absolute;left:0;text-align:left;margin-left:11.75pt;margin-top:324.7pt;width:444.45pt;height:.05pt;z-index:251678720;visibility:visible;mso-wrap-style:square;mso-wrap-distance-left:9pt;mso-wrap-distance-top:0;mso-wrap-distance-right:9pt;mso-wrap-distance-bottom:0;mso-position-horizontal:absolute;mso-position-horizontal-relative:text;mso-position-vertical:absolute;mso-position-vertical-relative:text;v-text-anchor:top" o:gfxdata="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" stroked="f">
                 <v:textbox style="mso-fit-shape-to-text:t" inset="0,0,0,0">
@@ -4527,12 +4532,12 @@
       <w:pPr>
         <w:pStyle w:val="Cmsor2"/>
       </w:pPr>
-      <w:bookmarkStart w:id="6" w:name="_Toc507182364"/>
+      <w:bookmarkStart w:id="7" w:name="_Toc507182364"/>
       <w:r>
         <w:lastRenderedPageBreak/>
         <w:t>Feladatok elosztása a fejlesztők között</w:t>
       </w:r>
-      <w:bookmarkEnd w:id="6"/>
+      <w:bookmarkEnd w:id="7"/>
     </w:p>
     <w:p>
       <w:pPr>
@@ -4580,8 +4585,6 @@
       <w:r>
         <w:t>Hálózati</w:t>
       </w:r>
-      <w:bookmarkStart w:id="7" w:name="_GoBack"/>
-      <w:bookmarkEnd w:id="7"/>
       <w:r>
         <w:t xml:space="preserve"> protokoll – </w:t>
       </w:r>
@@ -6848,7 +6851,7 @@
 </file>
 
 <file path=customXml/itemProps1.xml><?xml version="1.0" encoding="utf-8"?>
-<ds:datastoreItem xmlns:ds="http://schemas.openxmlformats.org/officeDocument/2006/customXml" ds:itemID="{900D19CD-0F6D-44B5-85E4-2AF6CD3BDC33}">
+<ds:datastoreItem xmlns:ds="http://schemas.openxmlformats.org/officeDocument/2006/customXml" ds:itemID="{BB6FAE00-EBDF-45F3-A528-B995133A02D6}">
   <ds:schemaRefs>
     <ds:schemaRef ds:uri="http://schemas.openxmlformats.org/officeDocument/2006/bibliography"/>
   </ds:schemaRefs>

</xml_diff>

<commit_message>
Specifikáció javítása, követelményazonosítók hozzáadása
A startképernyő pontjainak egyértelműsítése, néhány kiegészítő pont hozzáadása.
</commit_message>
<xml_diff>
--- a/00.Rendszerkoncepció/CAR_RACE_SPEC.docx
+++ b/00.Rendszerkoncepció/CAR_RACE_SPEC.docx
@@ -1,6 +1,6 @@
 
 <file path=word/document.xml><?xml version="1.0" encoding="utf-8"?>
-<w:document xmlns:wpc="http://schemas.microsoft.com/office/word/2010/wordprocessingCanvas" xmlns:mc="http://schemas.openxmlformats.org/markup-compatibility/2006" xmlns:o="urn:schemas-microsoft-com:office:office" xmlns:r="http://schemas.openxmlformats.org/officeDocument/2006/relationships" xmlns:m="http://schemas.openxmlformats.org/officeDocument/2006/math" xmlns:v="urn:schemas-microsoft-com:vml" xmlns:wp14="http://schemas.microsoft.com/office/word/2010/wordprocessingDrawing" xmlns:wp="http://schemas.openxmlformats.org/drawingml/2006/wordprocessingDrawing" xmlns:w10="urn:schemas-microsoft-com:office:word" xmlns:w="http://schemas.openxmlformats.org/wordprocessingml/2006/main" xmlns:w14="http://schemas.microsoft.com/office/word/2010/wordml" xmlns:w15="http://schemas.microsoft.com/office/word/2012/wordml" xmlns:wpg="http://schemas.microsoft.com/office/word/2010/wordprocessingGroup" xmlns:wpi="http://schemas.microsoft.com/office/word/2010/wordprocessingInk" xmlns:wne="http://schemas.microsoft.com/office/word/2006/wordml" xmlns:wps="http://schemas.microsoft.com/office/word/2010/wordprocessingShape" mc:Ignorable="w14 w15 wp14">
+<w:document xmlns:wpc="http://schemas.microsoft.com/office/word/2010/wordprocessingCanvas" xmlns:cx="http://schemas.microsoft.com/office/drawing/2014/chartex" xmlns:cx1="http://schemas.microsoft.com/office/drawing/2015/9/8/chartex" xmlns:cx2="http://schemas.microsoft.com/office/drawing/2015/10/21/chartex" xmlns:cx3="http://schemas.microsoft.com/office/drawing/2016/5/9/chartex" xmlns:cx4="http://schemas.microsoft.com/office/drawing/2016/5/10/chartex" xmlns:cx5="http://schemas.microsoft.com/office/drawing/2016/5/11/chartex" xmlns:cx6="http://schemas.microsoft.com/office/drawing/2016/5/12/chartex" xmlns:cx7="http://schemas.microsoft.com/office/drawing/2016/5/13/chartex" xmlns:cx8="http://schemas.microsoft.com/office/drawing/2016/5/14/chartex" xmlns:mc="http://schemas.openxmlformats.org/markup-compatibility/2006" xmlns:aink="http://schemas.microsoft.com/office/drawing/2016/ink" xmlns:am3d="http://schemas.microsoft.com/office/drawing/2017/model3d" xmlns:o="urn:schemas-microsoft-com:office:office" xmlns:r="http://schemas.openxmlformats.org/officeDocument/2006/relationships" xmlns:m="http://schemas.openxmlformats.org/officeDocument/2006/math" xmlns:v="urn:schemas-microsoft-com:vml" xmlns:wp14="http://schemas.microsoft.com/office/word/2010/wordprocessingDrawing" xmlns:wp="http://schemas.openxmlformats.org/drawingml/2006/wordprocessingDrawing" xmlns:w10="urn:schemas-microsoft-com:office:word" xmlns:w="http://schemas.openxmlformats.org/wordprocessingml/2006/main" xmlns:w14="http://schemas.microsoft.com/office/word/2010/wordml" xmlns:w15="http://schemas.microsoft.com/office/word/2012/wordml" xmlns:w16cid="http://schemas.microsoft.com/office/word/2016/wordml/cid" xmlns:w16se="http://schemas.microsoft.com/office/word/2015/wordml/symex" xmlns:wpg="http://schemas.microsoft.com/office/word/2010/wordprocessingGroup" xmlns:wpi="http://schemas.microsoft.com/office/word/2010/wordprocessingInk" xmlns:wne="http://schemas.microsoft.com/office/word/2006/wordml" xmlns:wps="http://schemas.microsoft.com/office/word/2010/wordprocessingShape" mc:Ignorable="w14 w15 w16se w16cid wp14">
   <w:body>
     <w:p>
       <w:pPr>
@@ -120,15 +120,8 @@
           <w:rFonts w:ascii="Times New Roman" w:hAnsi="Times New Roman" w:cs="Times New Roman"/>
         </w:rPr>
         <w:br/>
-      </w:r>
-      <w:proofErr w:type="gramStart"/>
-      <w:r>
-        <w:rPr>
-          <w:rFonts w:ascii="Times New Roman" w:hAnsi="Times New Roman" w:cs="Times New Roman"/>
-        </w:rPr>
         <w:t>..........................................................……</w:t>
       </w:r>
-      <w:proofErr w:type="gramEnd"/>
       <w:r>
         <w:rPr>
           <w:rFonts w:ascii="Times New Roman" w:hAnsi="Times New Roman" w:cs="Times New Roman"/>
@@ -194,15 +187,8 @@
           <w:rFonts w:ascii="Times New Roman" w:hAnsi="Times New Roman" w:cs="Times New Roman"/>
         </w:rPr>
         <w:br/>
-      </w:r>
-      <w:proofErr w:type="gramStart"/>
-      <w:r>
-        <w:rPr>
-          <w:rFonts w:ascii="Times New Roman" w:hAnsi="Times New Roman" w:cs="Times New Roman"/>
-        </w:rPr>
         <w:t>.......................................................……..</w:t>
       </w:r>
-      <w:proofErr w:type="gramEnd"/>
       <w:r>
         <w:rPr>
           <w:rFonts w:ascii="Times New Roman" w:hAnsi="Times New Roman" w:cs="Times New Roman"/>
@@ -265,15 +251,8 @@
           <w:rFonts w:ascii="Times New Roman" w:hAnsi="Times New Roman" w:cs="Times New Roman"/>
         </w:rPr>
         <w:br/>
-      </w:r>
-      <w:proofErr w:type="gramStart"/>
-      <w:r>
-        <w:rPr>
-          <w:rFonts w:ascii="Times New Roman" w:hAnsi="Times New Roman" w:cs="Times New Roman"/>
-        </w:rPr>
         <w:t>.........................................................…….</w:t>
       </w:r>
-      <w:proofErr w:type="gramEnd"/>
       <w:r>
         <w:rPr>
           <w:rFonts w:ascii="Times New Roman" w:hAnsi="Times New Roman" w:cs="Times New Roman"/>
@@ -301,10 +280,15 @@
       <w:r>
         <w:rPr>
           <w:rFonts w:ascii="Times New Roman" w:hAnsi="Times New Roman" w:cs="Times New Roman"/>
-          <w:b/>
           <w:bCs w:val="0"/>
         </w:rPr>
-        <w:t>?</w:t>
+        <w:t>Erdős</w:t>
+      </w:r>
+      <w:r>
+        <w:rPr>
+          <w:rFonts w:ascii="Times New Roman" w:hAnsi="Times New Roman" w:cs="Times New Roman"/>
+        </w:rPr>
+        <w:t xml:space="preserve"> Csanád</w:t>
       </w:r>
       <w:r>
         <w:rPr>
@@ -1051,6 +1035,12 @@
                 <w:rFonts w:ascii="Times New Roman" w:hAnsi="Times New Roman"/>
               </w:rPr>
             </w:pPr>
+            <w:r>
+              <w:rPr>
+                <w:rFonts w:ascii="Times New Roman" w:hAnsi="Times New Roman"/>
+              </w:rPr>
+              <w:t>105</w:t>
+            </w:r>
           </w:p>
         </w:tc>
         <w:tc>
@@ -1069,6 +1059,12 @@
                 <w:rFonts w:ascii="Times New Roman" w:hAnsi="Times New Roman"/>
               </w:rPr>
             </w:pPr>
+            <w:r>
+              <w:rPr>
+                <w:rFonts w:ascii="Times New Roman" w:hAnsi="Times New Roman"/>
+              </w:rPr>
+              <w:t>2018. 03. 18.</w:t>
+            </w:r>
           </w:p>
         </w:tc>
         <w:tc>
@@ -1087,6 +1083,12 @@
                 <w:rFonts w:ascii="Times New Roman" w:hAnsi="Times New Roman"/>
               </w:rPr>
             </w:pPr>
+            <w:r>
+              <w:rPr>
+                <w:rFonts w:ascii="Times New Roman" w:hAnsi="Times New Roman"/>
+              </w:rPr>
+              <w:t>MT</w:t>
+            </w:r>
           </w:p>
         </w:tc>
         <w:tc>
@@ -1105,6 +1107,18 @@
                 <w:rFonts w:ascii="Times New Roman" w:hAnsi="Times New Roman"/>
               </w:rPr>
             </w:pPr>
+            <w:r>
+              <w:rPr>
+                <w:rFonts w:ascii="Times New Roman" w:hAnsi="Times New Roman"/>
+              </w:rPr>
+              <w:t>Specifikáció javítása</w:t>
+            </w:r>
+            <w:r>
+              <w:rPr>
+                <w:rFonts w:ascii="Times New Roman" w:hAnsi="Times New Roman"/>
+              </w:rPr>
+              <w:t>, követelményazonosítók hozzáadása</w:t>
+            </w:r>
           </w:p>
         </w:tc>
       </w:tr>
@@ -2523,8 +2537,6 @@
       <w:r>
         <w:t xml:space="preserve"> Race</w:t>
       </w:r>
-      <w:bookmarkStart w:id="2" w:name="_GoBack"/>
-      <w:bookmarkEnd w:id="2"/>
       <w:r>
         <w:t xml:space="preserve"> nevű program specifikációját tartalmazza. A programot </w:t>
       </w:r>
@@ -2608,14 +2620,14 @@
       <w:pPr>
         <w:pStyle w:val="Cmsor1"/>
       </w:pPr>
-      <w:bookmarkStart w:id="3" w:name="_Ref507182049"/>
-      <w:bookmarkStart w:id="4" w:name="_Toc507182361"/>
+      <w:bookmarkStart w:id="2" w:name="_Ref507182049"/>
+      <w:bookmarkStart w:id="3" w:name="_Toc507182361"/>
       <w:r>
         <w:lastRenderedPageBreak/>
         <w:t>Feladat leírás</w:t>
       </w:r>
+      <w:bookmarkEnd w:id="2"/>
       <w:bookmarkEnd w:id="3"/>
-      <w:bookmarkEnd w:id="4"/>
     </w:p>
     <w:p>
       <w:pPr>
@@ -2639,11 +2651,11 @@
       </w:r>
       <w:proofErr w:type="spellEnd"/>
       <w:r>
-        <w:t xml:space="preserve"> platformon </w:t>
+        <w:t xml:space="preserve"> platformon Windows-</w:t>
       </w:r>
       <w:proofErr w:type="spellStart"/>
       <w:r>
-        <w:t>Windows-ra</w:t>
+        <w:t>ra</w:t>
       </w:r>
       <w:proofErr w:type="spellEnd"/>
       <w:r>
@@ -2680,6 +2692,27 @@
       <w:r>
         <w:t xml:space="preserve"> – még nincs meghatározva</w:t>
       </w:r>
+      <w:r>
+        <w:tab/>
+      </w:r>
+      <w:r>
+        <w:rPr>
+          <w:color w:val="FF0000"/>
+        </w:rPr>
+        <w:t>{</w:t>
+      </w:r>
+      <w:r>
+        <w:rPr>
+          <w:color w:val="FF0000"/>
+        </w:rPr>
+        <w:t>CARSPEC.CAR1</w:t>
+      </w:r>
+      <w:r>
+        <w:rPr>
+          <w:color w:val="FF0000"/>
+        </w:rPr>
+        <w:t>}</w:t>
+      </w:r>
     </w:p>
     <w:p>
       <w:pPr>
@@ -2695,11 +2728,50 @@
       <w:r>
         <w:t xml:space="preserve"> – még nincs meghatározva</w:t>
       </w:r>
+      <w:r>
+        <w:tab/>
+      </w:r>
+      <w:r>
+        <w:rPr>
+          <w:color w:val="FF0000"/>
+        </w:rPr>
+        <w:t>{</w:t>
+      </w:r>
+      <w:r>
+        <w:rPr>
+          <w:color w:val="FF0000"/>
+        </w:rPr>
+        <w:t>CARSPEC.CAR2</w:t>
+      </w:r>
+      <w:r>
+        <w:rPr>
+          <w:color w:val="FF0000"/>
+        </w:rPr>
+        <w:t>}</w:t>
+      </w:r>
     </w:p>
     <w:p>
       <w:pPr>
         <w:pStyle w:val="Norm"/>
       </w:pPr>
+      <w:r>
+        <w:rPr>
+          <w:color w:val="FF0000"/>
+        </w:rPr>
+        <w:t>{</w:t>
+      </w:r>
+      <w:r>
+        <w:rPr>
+          <w:color w:val="FF0000"/>
+        </w:rPr>
+        <w:t>CARSPEC.NET</w:t>
+      </w:r>
+      <w:r>
+        <w:rPr>
+          <w:color w:val="FF0000"/>
+        </w:rPr>
+        <w:t>}</w:t>
+      </w:r>
       <w:r>
         <w:t xml:space="preserve">A játéknak multiplayeres </w:t>
       </w:r>
@@ -2765,6 +2837,30 @@
       <w:r>
         <w:t xml:space="preserve"> – még nincs meghatározva</w:t>
       </w:r>
+      <w:r>
+        <w:t xml:space="preserve"> </w:t>
+      </w:r>
+      <w:r>
+        <w:tab/>
+      </w:r>
+      <w:r>
+        <w:rPr>
+          <w:color w:val="FF0000"/>
+        </w:rPr>
+        <w:t>{</w:t>
+      </w:r>
+      <w:r>
+        <w:rPr>
+          <w:color w:val="FF0000"/>
+        </w:rPr>
+        <w:t>CARSPEC.LAYOUT1</w:t>
+      </w:r>
+      <w:r>
+        <w:rPr>
+          <w:color w:val="FF0000"/>
+        </w:rPr>
+        <w:t>}</w:t>
+      </w:r>
     </w:p>
     <w:p>
       <w:pPr>
@@ -2780,13 +2876,43 @@
       <w:r>
         <w:t xml:space="preserve"> – még nincs meghatározva</w:t>
       </w:r>
+      <w:r>
+        <w:t xml:space="preserve"> </w:t>
+      </w:r>
+      <w:r>
+        <w:tab/>
+      </w:r>
+      <w:r>
+        <w:rPr>
+          <w:color w:val="FF0000"/>
+        </w:rPr>
+        <w:t>{</w:t>
+      </w:r>
+      <w:r>
+        <w:rPr>
+          <w:color w:val="FF0000"/>
+        </w:rPr>
+        <w:t>CARSPEC.LAYOUT2</w:t>
+      </w:r>
+      <w:r>
+        <w:rPr>
+          <w:color w:val="FF0000"/>
+        </w:rPr>
+        <w:t>}</w:t>
+      </w:r>
     </w:p>
     <w:p>
       <w:pPr>
         <w:pStyle w:val="Norm"/>
       </w:pPr>
       <w:r>
-        <w:t>A játéknak tartalmaznia kell egy kezdőképernyőt, mely az alkalmazás indítása után közvetlenül megjelenik a képernyőn. A kezdőképernyőnek tudnia kell a versenyből származó rekordokat eltárolnia és megjelenítenie. A kezdőképernyőn kell lehetőséget biztosítani a multiplayeres mód kiválasztására és a hálózati kapcsolathoz szükséges adatok megadására. Szintén ennek a modulnak feladata az autók kiválasztása, valamint információk biztosítása az adott járműről.</w:t>
+        <w:rPr>
+          <w:color w:val="FF0000"/>
+        </w:rPr>
+        <w:t>{CARSPEC.STARTSCREEN}</w:t>
+      </w:r>
+      <w:r>
+        <w:t xml:space="preserve">A játéknak tartalmaznia kell egy kezdőképernyőt, mely az alkalmazás indítása után közvetlenül megjelenik a képernyőn. </w:t>
       </w:r>
     </w:p>
     <w:p>
@@ -2794,7 +2920,7 @@
         <w:pStyle w:val="Norm"/>
       </w:pPr>
       <w:r>
-        <w:t>A pályával kapcsolatos információk és adatok külső fájlokban találhatók meg, melyek betöltéséért szintén a kezdőképernyő felel. A pályaválasztást, az üzemmód választást és az autó választást követően el kell indítania a játék ablakot és át kell adnia az összes betöltött adatot a játék számára.</w:t>
+        <w:t>A pályaválasztást, az üzemmód választást és az autó választást követően el kell indítania a játék ablakot és át kell adnia az összes betöltött adatot a játék számára.</w:t>
       </w:r>
     </w:p>
     <w:p>
@@ -2802,6 +2928,174 @@
         <w:pStyle w:val="Norm"/>
       </w:pPr>
       <w:r>
+        <w:rPr>
+          <w:color w:val="FF0000"/>
+        </w:rPr>
+        <w:t>{CARSPEC.STARTSCREEN</w:t>
+      </w:r>
+      <w:r>
+        <w:rPr>
+          <w:color w:val="FF0000"/>
+        </w:rPr>
+        <w:t>.RECORDS_READ</w:t>
+      </w:r>
+      <w:r>
+        <w:rPr>
+          <w:color w:val="FF0000"/>
+        </w:rPr>
+        <w:t>}</w:t>
+      </w:r>
+      <w:r>
+        <w:t xml:space="preserve">A kezdőképernyőnek tudnia kell a versenyből származó rekordokat eltárolnia és megjelenítenie. </w:t>
+      </w:r>
+    </w:p>
+    <w:p>
+      <w:pPr>
+        <w:pStyle w:val="Norm"/>
+      </w:pPr>
+      <w:r>
+        <w:rPr>
+          <w:color w:val="FF0000"/>
+        </w:rPr>
+        <w:t>{CARSPEC.STARTSCREEN</w:t>
+      </w:r>
+      <w:r>
+        <w:rPr>
+          <w:color w:val="FF0000"/>
+        </w:rPr>
+        <w:t>.NET</w:t>
+      </w:r>
+      <w:r>
+        <w:rPr>
+          <w:color w:val="FF0000"/>
+        </w:rPr>
+        <w:t>}</w:t>
+      </w:r>
+      <w:r>
+        <w:t>A kezdőképernyőn kell lehetőséget biztosítani a multiplayeres mód kiválasztására és a hálózati kapcsolathoz szükséges adatok megadására.</w:t>
+      </w:r>
+    </w:p>
+    <w:p>
+      <w:pPr>
+        <w:pStyle w:val="Norm"/>
+      </w:pPr>
+      <w:r>
+        <w:rPr>
+          <w:color w:val="FF0000"/>
+        </w:rPr>
+        <w:t>{CARSPEC.STARTSCREEN</w:t>
+      </w:r>
+      <w:r>
+        <w:rPr>
+          <w:color w:val="FF0000"/>
+        </w:rPr>
+        <w:t>.DISPLAY</w:t>
+      </w:r>
+      <w:r>
+        <w:rPr>
+          <w:color w:val="FF0000"/>
+        </w:rPr>
+        <w:t>}</w:t>
+      </w:r>
+      <w:r>
+        <w:t xml:space="preserve"> </w:t>
+      </w:r>
+      <w:r>
+        <w:t>A kezdőképernyőn a játékosnak be kell tudnia állítania a játékot megjelenítő ablak felbontását, melynek opciói: 1280x720, 1920x1080, valamint ablak/</w:t>
+      </w:r>
+      <w:proofErr w:type="spellStart"/>
+      <w:r>
+        <w:t>fullscreen</w:t>
+      </w:r>
+      <w:proofErr w:type="spellEnd"/>
+      <w:r>
+        <w:t xml:space="preserve"> üzemmód. </w:t>
+      </w:r>
+    </w:p>
+    <w:p>
+      <w:pPr>
+        <w:pStyle w:val="Norm"/>
+      </w:pPr>
+      <w:r>
+        <w:rPr>
+          <w:color w:val="FF0000"/>
+        </w:rPr>
+        <w:t>{CARSPEC.STARTSCREEN</w:t>
+      </w:r>
+      <w:r>
+        <w:rPr>
+          <w:color w:val="FF0000"/>
+        </w:rPr>
+        <w:t>.CAR</w:t>
+      </w:r>
+      <w:r>
+        <w:rPr>
+          <w:color w:val="FF0000"/>
+        </w:rPr>
+        <w:t>}</w:t>
+      </w:r>
+      <w:r>
+        <w:t>Szintén ennek a modulnak feladata az autók kiválasztása, valamint információk biztosítása az adott járműről.</w:t>
+      </w:r>
+      <w:r>
+        <w:t xml:space="preserve"> Ezen felül a </w:t>
+      </w:r>
+      <w:r>
+        <w:t>felületen biztosítani kell az autó színének beállítása.</w:t>
+      </w:r>
+    </w:p>
+    <w:p>
+      <w:pPr>
+        <w:pStyle w:val="Norm"/>
+      </w:pPr>
+      <w:r>
+        <w:rPr>
+          <w:color w:val="FF0000"/>
+        </w:rPr>
+        <w:t>{CARSPEC.STARTSCREEN</w:t>
+      </w:r>
+      <w:r>
+        <w:rPr>
+          <w:color w:val="FF0000"/>
+        </w:rPr>
+        <w:t>.LAYOUT</w:t>
+      </w:r>
+      <w:r>
+        <w:rPr>
+          <w:color w:val="FF0000"/>
+        </w:rPr>
+        <w:t>}</w:t>
+      </w:r>
+      <w:r>
+        <w:t>A pályával kapcsolatos információk és adatok külső fájlokban találhatók meg,</w:t>
+      </w:r>
+      <w:r>
+        <w:t xml:space="preserve"> melyek elérési útjait a kezdőképernyő adja át a játék számára. A pályával kapcsolatos információk megjelenítését és a pályaválasztást szintén a kezdőképernyő hivatott elvégezni.</w:t>
+      </w:r>
+    </w:p>
+    <w:p>
+      <w:pPr>
+        <w:pStyle w:val="Norm"/>
+      </w:pPr>
+      <w:r>
+        <w:rPr>
+          <w:color w:val="FF0000"/>
+        </w:rPr>
+        <w:t>{CARSPEC.STARTSCREEN</w:t>
+      </w:r>
+      <w:r>
+        <w:rPr>
+          <w:color w:val="FF0000"/>
+        </w:rPr>
+        <w:t>.RECORDS_WRITE</w:t>
+      </w:r>
+      <w:r>
+        <w:rPr>
+          <w:color w:val="FF0000"/>
+        </w:rPr>
+        <w:t>}</w:t>
+      </w:r>
+      <w:r>
         <w:t xml:space="preserve">A játék végeztével a kezdőképernyőnek kell megjelenítenie </w:t>
       </w:r>
       <w:r>
@@ -2817,7 +3111,63 @@
     <w:p>
       <w:pPr>
         <w:pStyle w:val="Norm"/>
-      </w:pPr>
+        <w:rPr>
+          <w:color w:val="000000" w:themeColor="text1"/>
+        </w:rPr>
+      </w:pPr>
+      <w:r>
+        <w:rPr>
+          <w:color w:val="FF0000"/>
+        </w:rPr>
+        <w:t>{</w:t>
+      </w:r>
+      <w:r>
+        <w:rPr>
+          <w:color w:val="FF0000"/>
+        </w:rPr>
+        <w:t>CARSPEC.GAME</w:t>
+      </w:r>
+      <w:r>
+        <w:rPr>
+          <w:color w:val="FF0000"/>
+        </w:rPr>
+        <w:t>}</w:t>
+      </w:r>
+      <w:r>
+        <w:rPr>
+          <w:color w:val="FF0000"/>
+        </w:rPr>
+        <w:t xml:space="preserve"> </w:t>
+      </w:r>
+      <w:r>
+        <w:rPr>
+          <w:color w:val="000000" w:themeColor="text1"/>
+        </w:rPr>
+        <w:t>A játék tervezése során a következőket kell figyelembe venni:</w:t>
+      </w:r>
+    </w:p>
+    <w:p>
+      <w:pPr>
+        <w:pStyle w:val="Norm"/>
+      </w:pPr>
+      <w:r>
+        <w:rPr>
+          <w:color w:val="FF0000"/>
+        </w:rPr>
+        <w:t>{</w:t>
+      </w:r>
+      <w:r>
+        <w:rPr>
+          <w:color w:val="FF0000"/>
+        </w:rPr>
+        <w:t>CARSPEC.GAME.VIEWPORT</w:t>
+      </w:r>
+      <w:r>
+        <w:rPr>
+          <w:color w:val="FF0000"/>
+        </w:rPr>
+        <w:t>}</w:t>
+      </w:r>
       <w:r>
         <w:t>A játéknak a kocsikat felülnézetből kell megjelenítenie, multiplayeres esetben mindke</w:t>
       </w:r>
@@ -2837,7 +3187,183 @@
         <w:t>látnia</w:t>
       </w:r>
       <w:r>
-        <w:t xml:space="preserve">. A képernyőn meg kell jeleníteni a sebesség adatokat, valamint az egyes körök mért idejét. A játék </w:t>
+        <w:t xml:space="preserve">. </w:t>
+      </w:r>
+    </w:p>
+    <w:p>
+      <w:pPr>
+        <w:pStyle w:val="Norm"/>
+      </w:pPr>
+      <w:r>
+        <w:rPr>
+          <w:color w:val="FF0000"/>
+        </w:rPr>
+        <w:t>{</w:t>
+      </w:r>
+      <w:r>
+        <w:rPr>
+          <w:color w:val="FF0000"/>
+        </w:rPr>
+        <w:t>CARSPEC.GAME.LOGIC</w:t>
+      </w:r>
+      <w:r>
+        <w:rPr>
+          <w:color w:val="FF0000"/>
+        </w:rPr>
+        <w:t>}</w:t>
+      </w:r>
+      <w:r>
+        <w:t>Az autók</w:t>
+      </w:r>
+      <w:r>
+        <w:t xml:space="preserve"> a multiplayeres játék közben egymásnak nem ütközhetnek. Abban az esetben, ha összeütköznek, a játéknak vége és az eredmény döntetlen. </w:t>
+      </w:r>
+      <w:r>
+        <w:lastRenderedPageBreak/>
+        <w:t>Ha az autók elhagyják a pályát, automatikusan lelassulnak. Bármely 3D-s objektummal történő ütközés esetén az adott autó kilép a játékból és a versenyző veszít.</w:t>
+      </w:r>
+      <w:r>
+        <w:t xml:space="preserve"> Az autót a játékosok billentyűzet segítségével irányítják, egy önmagában végződő pályán, melyen az jármű kizárólag a kötelező haladási irányban haladhat át a célponton.</w:t>
+      </w:r>
+    </w:p>
+    <w:p>
+      <w:pPr>
+        <w:pStyle w:val="Norm"/>
+      </w:pPr>
+      <w:r>
+        <w:rPr>
+          <w:color w:val="FF0000"/>
+        </w:rPr>
+        <w:t>{</w:t>
+      </w:r>
+      <w:r>
+        <w:rPr>
+          <w:color w:val="FF0000"/>
+        </w:rPr>
+        <w:t>CARSP</w:t>
+      </w:r>
+      <w:r>
+        <w:rPr>
+          <w:color w:val="FF0000"/>
+        </w:rPr>
+        <w:t>EC.GAME.TRANSFORM</w:t>
+      </w:r>
+      <w:r>
+        <w:rPr>
+          <w:color w:val="FF0000"/>
+        </w:rPr>
+        <w:t>MATRIX</w:t>
+      </w:r>
+      <w:r>
+        <w:rPr>
+          <w:color w:val="FF0000"/>
+        </w:rPr>
+        <w:t>}</w:t>
+      </w:r>
+      <w:r>
+        <w:t>Az autó kerekein</w:t>
+      </w:r>
+      <w:r>
+        <w:t>ek a pályához kell i</w:t>
+      </w:r>
+      <w:r>
+        <w:t xml:space="preserve">lleszkednie, és a pálya </w:t>
+      </w:r>
+      <w:proofErr w:type="spellStart"/>
+      <w:r>
+        <w:t>face-einek</w:t>
+      </w:r>
+      <w:proofErr w:type="spellEnd"/>
+      <w:r>
+        <w:t xml:space="preserve"> </w:t>
+      </w:r>
+      <w:proofErr w:type="spellStart"/>
+      <w:r>
+        <w:t>normálvektorára</w:t>
+      </w:r>
+      <w:proofErr w:type="spellEnd"/>
+      <w:r>
+        <w:t xml:space="preserve"> merőleges irányban kell mozognia.</w:t>
+      </w:r>
+      <w:bookmarkStart w:id="4" w:name="_GoBack"/>
+      <w:bookmarkEnd w:id="4"/>
+    </w:p>
+    <w:p>
+      <w:pPr>
+        <w:pStyle w:val="Norm"/>
+      </w:pPr>
+      <w:r>
+        <w:rPr>
+          <w:color w:val="FF0000"/>
+        </w:rPr>
+        <w:t>{</w:t>
+      </w:r>
+      <w:r>
+        <w:rPr>
+          <w:color w:val="FF0000"/>
+        </w:rPr>
+        <w:t>CARSPEC.GAME.INFO</w:t>
+      </w:r>
+      <w:r>
+        <w:rPr>
+          <w:color w:val="FF0000"/>
+        </w:rPr>
+        <w:t>}</w:t>
+      </w:r>
+      <w:r>
+        <w:t xml:space="preserve">A képernyőn meg kell jeleníteni a sebesség adatokat, valamint az egyes körök mért idejét. </w:t>
+      </w:r>
+    </w:p>
+    <w:p>
+      <w:pPr>
+        <w:pStyle w:val="Norm"/>
+      </w:pPr>
+      <w:r>
+        <w:rPr>
+          <w:color w:val="FF0000"/>
+        </w:rPr>
+        <w:t>{</w:t>
+      </w:r>
+      <w:r>
+        <w:rPr>
+          <w:color w:val="FF0000"/>
+        </w:rPr>
+        <w:t>CARSPEC.GAME.SOUND</w:t>
+      </w:r>
+      <w:r>
+        <w:rPr>
+          <w:color w:val="FF0000"/>
+        </w:rPr>
+        <w:t>}</w:t>
+      </w:r>
+      <w:r>
+        <w:t>A játék modulnak tartalmaznia kell egy a versenyautók hangját kiadó hangrendszert, melynek aktuális hangját a versenyautó sebessége határozza meg.</w:t>
+      </w:r>
+    </w:p>
+    <w:p>
+      <w:pPr>
+        <w:pStyle w:val="Norm"/>
+      </w:pPr>
+      <w:r>
+        <w:rPr>
+          <w:color w:val="FF0000"/>
+        </w:rPr>
+        <w:t>{</w:t>
+      </w:r>
+      <w:r>
+        <w:rPr>
+          <w:color w:val="FF0000"/>
+        </w:rPr>
+        <w:t>CARSPEC.DEVLIB</w:t>
+      </w:r>
+      <w:r>
+        <w:rPr>
+          <w:color w:val="FF0000"/>
+        </w:rPr>
+        <w:t>}</w:t>
+      </w:r>
+      <w:r>
+        <w:t xml:space="preserve">A játék </w:t>
       </w:r>
       <w:proofErr w:type="spellStart"/>
       <w:r>
@@ -3109,7 +3635,6 @@
                                   <w:ind w:left="544" w:hanging="357"/>
                                 </w:pPr>
                                 <w:proofErr w:type="spellStart"/>
-                                <w:proofErr w:type="gramStart"/>
                                 <w:r>
                                   <w:t>perzisztens</w:t>
                                 </w:r>
@@ -3126,7 +3651,6 @@
                                 <w:r>
                                   <w:t>kezelés</w:t>
                                 </w:r>
-                                <w:proofErr w:type="gramEnd"/>
                               </w:p>
                               <w:p>
                                 <w:pPr>
@@ -4352,7 +4876,7 @@
               </wp:anchor>
             </w:drawing>
           </mc:Choice>
-          <mc:Fallback xmlns:cx="http://schemas.microsoft.com/office/drawing/2014/chartex" xmlns:cx1="http://schemas.microsoft.com/office/drawing/2015/9/8/chartex" xmlns:cx2="http://schemas.microsoft.com/office/drawing/2015/10/21/chartex" xmlns:cx3="http://schemas.microsoft.com/office/drawing/2016/5/9/chartex" xmlns:cx4="http://schemas.microsoft.com/office/drawing/2016/5/10/chartex" xmlns:cx5="http://schemas.microsoft.com/office/drawing/2016/5/11/chartex" xmlns:cx6="http://schemas.microsoft.com/office/drawing/2016/5/12/chartex" xmlns:cx7="http://schemas.microsoft.com/office/drawing/2016/5/13/chartex" xmlns:cx8="http://schemas.microsoft.com/office/drawing/2016/5/14/chartex" xmlns:aink="http://schemas.microsoft.com/office/drawing/2016/ink" xmlns:am3d="http://schemas.microsoft.com/office/drawing/2017/model3d" xmlns:w16cid="http://schemas.microsoft.com/office/word/2016/wordml/cid" xmlns:w16se="http://schemas.microsoft.com/office/word/2015/wordml/symex">
+          <mc:Fallback>
             <w:pict>
               <v:shape w14:anchorId="1D99954F" id="Szövegdoboz 16" o:spid="_x0000_s1042" type="#_x0000_t202" style="position:absolute;left:0;text-align:left;margin-left:11.75pt;margin-top:324.7pt;width:444.45pt;height:.05pt;z-index:251678720;visibility:visible;mso-wrap-style:square;mso-wrap-distance-left:9pt;mso-wrap-distance-top:0;mso-wrap-distance-right:9pt;mso-wrap-distance-bottom:0;mso-position-horizontal:absolute;mso-position-horizontal-relative:text;mso-position-vertical:absolute;mso-position-vertical-relative:text;v-text-anchor:top" o:gfxdata="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" stroked="f">
                 <v:textbox style="mso-fit-shape-to-text:t" inset="0,0,0,0">
@@ -4798,8 +5322,8 @@
 </file>
 
 <file path=word/numbering.xml><?xml version="1.0" encoding="utf-8"?>
-<w:numbering xmlns:wpc="http://schemas.microsoft.com/office/word/2010/wordprocessingCanvas" xmlns:mc="http://schemas.openxmlformats.org/markup-compatibility/2006" xmlns:o="urn:schemas-microsoft-com:office:office" xmlns:r="http://schemas.openxmlformats.org/officeDocument/2006/relationships" xmlns:m="http://schemas.openxmlformats.org/officeDocument/2006/math" xmlns:v="urn:schemas-microsoft-com:vml" xmlns:wp14="http://schemas.microsoft.com/office/word/2010/wordprocessingDrawing" xmlns:wp="http://schemas.openxmlformats.org/drawingml/2006/wordprocessingDrawing" xmlns:w10="urn:schemas-microsoft-com:office:word" xmlns:w="http://schemas.openxmlformats.org/wordprocessingml/2006/main" xmlns:w14="http://schemas.microsoft.com/office/word/2010/wordml" xmlns:w15="http://schemas.microsoft.com/office/word/2012/wordml" xmlns:wpg="http://schemas.microsoft.com/office/word/2010/wordprocessingGroup" xmlns:wpi="http://schemas.microsoft.com/office/word/2010/wordprocessingInk" xmlns:wne="http://schemas.microsoft.com/office/word/2006/wordml" xmlns:wps="http://schemas.microsoft.com/office/word/2010/wordprocessingShape" mc:Ignorable="w14 w15 wp14">
-  <w:abstractNum w:abstractNumId="0">
+<w:numbering xmlns:wpc="http://schemas.microsoft.com/office/word/2010/wordprocessingCanvas" xmlns:cx="http://schemas.microsoft.com/office/drawing/2014/chartex" xmlns:cx1="http://schemas.microsoft.com/office/drawing/2015/9/8/chartex" xmlns:cx2="http://schemas.microsoft.com/office/drawing/2015/10/21/chartex" xmlns:cx3="http://schemas.microsoft.com/office/drawing/2016/5/9/chartex" xmlns:cx4="http://schemas.microsoft.com/office/drawing/2016/5/10/chartex" xmlns:cx5="http://schemas.microsoft.com/office/drawing/2016/5/11/chartex" xmlns:cx6="http://schemas.microsoft.com/office/drawing/2016/5/12/chartex" xmlns:cx7="http://schemas.microsoft.com/office/drawing/2016/5/13/chartex" xmlns:cx8="http://schemas.microsoft.com/office/drawing/2016/5/14/chartex" xmlns:mc="http://schemas.openxmlformats.org/markup-compatibility/2006" xmlns:aink="http://schemas.microsoft.com/office/drawing/2016/ink" xmlns:am3d="http://schemas.microsoft.com/office/drawing/2017/model3d" xmlns:o="urn:schemas-microsoft-com:office:office" xmlns:r="http://schemas.openxmlformats.org/officeDocument/2006/relationships" xmlns:m="http://schemas.openxmlformats.org/officeDocument/2006/math" xmlns:v="urn:schemas-microsoft-com:vml" xmlns:wp14="http://schemas.microsoft.com/office/word/2010/wordprocessingDrawing" xmlns:wp="http://schemas.openxmlformats.org/drawingml/2006/wordprocessingDrawing" xmlns:w10="urn:schemas-microsoft-com:office:word" xmlns:w="http://schemas.openxmlformats.org/wordprocessingml/2006/main" xmlns:w14="http://schemas.microsoft.com/office/word/2010/wordml" xmlns:w15="http://schemas.microsoft.com/office/word/2012/wordml" xmlns:w16cid="http://schemas.microsoft.com/office/word/2016/wordml/cid" xmlns:w16se="http://schemas.microsoft.com/office/word/2015/wordml/symex" xmlns:wpg="http://schemas.microsoft.com/office/word/2010/wordprocessingGroup" xmlns:wpi="http://schemas.microsoft.com/office/word/2010/wordprocessingInk" xmlns:wne="http://schemas.microsoft.com/office/word/2006/wordml" xmlns:wps="http://schemas.microsoft.com/office/word/2010/wordprocessingShape" mc:Ignorable="w14 w15 w16se w16cid wp14">
+  <w:abstractNum w:abstractNumId="0" w15:restartNumberingAfterBreak="0">
     <w:nsid w:val="081B1E24"/>
     <w:multiLevelType w:val="hybridMultilevel"/>
     <w:tmpl w:val="E190E0C6"/>
@@ -4912,7 +5436,7 @@
       </w:rPr>
     </w:lvl>
   </w:abstractNum>
-  <w:abstractNum w:abstractNumId="1">
+  <w:abstractNum w:abstractNumId="1" w15:restartNumberingAfterBreak="0">
     <w:nsid w:val="0BC948E9"/>
     <w:multiLevelType w:val="hybridMultilevel"/>
     <w:tmpl w:val="BFB4E496"/>
@@ -5025,7 +5549,7 @@
       </w:rPr>
     </w:lvl>
   </w:abstractNum>
-  <w:abstractNum w:abstractNumId="2">
+  <w:abstractNum w:abstractNumId="2" w15:restartNumberingAfterBreak="0">
     <w:nsid w:val="1FB52174"/>
     <w:multiLevelType w:val="hybridMultilevel"/>
     <w:tmpl w:val="44DC24B4"/>
@@ -5138,7 +5662,7 @@
       </w:rPr>
     </w:lvl>
   </w:abstractNum>
-  <w:abstractNum w:abstractNumId="3">
+  <w:abstractNum w:abstractNumId="3" w15:restartNumberingAfterBreak="0">
     <w:nsid w:val="33CC5276"/>
     <w:multiLevelType w:val="hybridMultilevel"/>
     <w:tmpl w:val="9BDCBCDC"/>
@@ -5251,7 +5775,7 @@
       </w:rPr>
     </w:lvl>
   </w:abstractNum>
-  <w:abstractNum w:abstractNumId="4">
+  <w:abstractNum w:abstractNumId="4" w15:restartNumberingAfterBreak="0">
     <w:nsid w:val="3B1D0FD5"/>
     <w:multiLevelType w:val="hybridMultilevel"/>
     <w:tmpl w:val="2BD2A3E6"/>
@@ -5364,7 +5888,7 @@
       </w:rPr>
     </w:lvl>
   </w:abstractNum>
-  <w:abstractNum w:abstractNumId="5">
+  <w:abstractNum w:abstractNumId="5" w15:restartNumberingAfterBreak="0">
     <w:nsid w:val="492D0772"/>
     <w:multiLevelType w:val="multilevel"/>
     <w:tmpl w:val="040E0025"/>
@@ -5459,7 +5983,7 @@
       </w:pPr>
     </w:lvl>
   </w:abstractNum>
-  <w:abstractNum w:abstractNumId="6">
+  <w:abstractNum w:abstractNumId="6" w15:restartNumberingAfterBreak="0">
     <w:nsid w:val="64EC6E1C"/>
     <w:multiLevelType w:val="hybridMultilevel"/>
     <w:tmpl w:val="FB2088B8"/>
@@ -5597,7 +6121,7 @@
 </file>
 
 <file path=word/styles.xml><?xml version="1.0" encoding="utf-8"?>
-<w:styles xmlns:mc="http://schemas.openxmlformats.org/markup-compatibility/2006" xmlns:r="http://schemas.openxmlformats.org/officeDocument/2006/relationships" xmlns:w="http://schemas.openxmlformats.org/wordprocessingml/2006/main" xmlns:w14="http://schemas.microsoft.com/office/word/2010/wordml" xmlns:w15="http://schemas.microsoft.com/office/word/2012/wordml" mc:Ignorable="w14 w15">
+<w:styles xmlns:mc="http://schemas.openxmlformats.org/markup-compatibility/2006" xmlns:r="http://schemas.openxmlformats.org/officeDocument/2006/relationships" xmlns:w="http://schemas.openxmlformats.org/wordprocessingml/2006/main" xmlns:w14="http://schemas.microsoft.com/office/word/2010/wordml" xmlns:w15="http://schemas.microsoft.com/office/word/2012/wordml" xmlns:w16cid="http://schemas.microsoft.com/office/word/2016/wordml/cid" xmlns:w16se="http://schemas.microsoft.com/office/word/2015/wordml/symex" mc:Ignorable="w14 w15 w16se w16cid">
   <w:docDefaults>
     <w:rPrDefault>
       <w:rPr>
@@ -5609,7 +6133,7 @@
     </w:rPrDefault>
     <w:pPrDefault/>
   </w:docDefaults>
-  <w:latentStyles w:defLockedState="0" w:defUIPriority="99" w:defSemiHidden="0" w:defUnhideWhenUsed="0" w:defQFormat="0" w:count="371">
+  <w:latentStyles w:defLockedState="0" w:defUIPriority="99" w:defSemiHidden="0" w:defUnhideWhenUsed="0" w:defQFormat="0" w:count="375">
     <w:lsdException w:name="Normal" w:uiPriority="0" w:qFormat="1"/>
     <w:lsdException w:name="heading 1" w:uiPriority="9" w:qFormat="1"/>
     <w:lsdException w:name="heading 2" w:semiHidden="1" w:uiPriority="9" w:unhideWhenUsed="1" w:qFormat="1"/>
@@ -5715,7 +6239,6 @@
     <w:lsdException w:name="HTML Sample" w:semiHidden="1" w:unhideWhenUsed="1"/>
     <w:lsdException w:name="HTML Typewriter" w:semiHidden="1" w:unhideWhenUsed="1"/>
     <w:lsdException w:name="HTML Variable" w:semiHidden="1" w:unhideWhenUsed="1"/>
-    <w:lsdException w:name="Normal Table" w:semiHidden="1" w:unhideWhenUsed="1"/>
     <w:lsdException w:name="annotation subject" w:semiHidden="1" w:unhideWhenUsed="1"/>
     <w:lsdException w:name="No List" w:semiHidden="1" w:unhideWhenUsed="1"/>
     <w:lsdException w:name="Outline List 1" w:semiHidden="1" w:unhideWhenUsed="1"/>
@@ -5759,10 +6282,8 @@
     <w:lsdException w:name="Table Elegant" w:semiHidden="1" w:unhideWhenUsed="1"/>
     <w:lsdException w:name="Table Professional" w:semiHidden="1" w:unhideWhenUsed="1"/>
     <w:lsdException w:name="Table Subtle 1" w:semiHidden="1" w:unhideWhenUsed="1"/>
-    <w:lsdException w:name="Table Subtle 2" w:semiHidden="1" w:unhideWhenUsed="1"/>
     <w:lsdException w:name="Table Web 1" w:semiHidden="1" w:unhideWhenUsed="1"/>
     <w:lsdException w:name="Table Web 2" w:semiHidden="1" w:unhideWhenUsed="1"/>
-    <w:lsdException w:name="Table Web 3" w:semiHidden="1" w:unhideWhenUsed="1"/>
     <w:lsdException w:name="Balloon Text" w:semiHidden="1" w:unhideWhenUsed="1"/>
     <w:lsdException w:name="Table Grid" w:uiPriority="39"/>
     <w:lsdException w:name="Table Theme" w:semiHidden="1" w:unhideWhenUsed="1"/>
@@ -5981,6 +6502,10 @@
     <w:lsdException w:name="List Table 5 Dark Accent 6" w:uiPriority="50"/>
     <w:lsdException w:name="List Table 6 Colorful Accent 6" w:uiPriority="51"/>
     <w:lsdException w:name="List Table 7 Colorful Accent 6" w:uiPriority="52"/>
+    <w:lsdException w:name="Mention" w:semiHidden="1" w:unhideWhenUsed="1"/>
+    <w:lsdException w:name="Smart Hyperlink" w:semiHidden="1" w:unhideWhenUsed="1"/>
+    <w:lsdException w:name="Hashtag" w:semiHidden="1" w:unhideWhenUsed="1"/>
+    <w:lsdException w:name="Unresolved Mention" w:semiHidden="1" w:unhideWhenUsed="1"/>
   </w:latentStyles>
   <w:style w:type="paragraph" w:default="1" w:styleId="Norml">
     <w:name w:val="Normal"/>
@@ -6851,7 +7376,7 @@
 </file>
 
 <file path=customXml/itemProps1.xml><?xml version="1.0" encoding="utf-8"?>
-<ds:datastoreItem xmlns:ds="http://schemas.openxmlformats.org/officeDocument/2006/customXml" ds:itemID="{BB6FAE00-EBDF-45F3-A528-B995133A02D6}">
+<ds:datastoreItem xmlns:ds="http://schemas.openxmlformats.org/officeDocument/2006/customXml" ds:itemID="{99F3B43F-BCC0-CB4C-A828-79B5467BED71}">
   <ds:schemaRefs>
     <ds:schemaRef ds:uri="http://schemas.openxmlformats.org/officeDocument/2006/bibliography"/>
   </ds:schemaRefs>

</xml_diff>